<commit_message>
actualizacion del cv.pdf cv.docx
</commit_message>
<xml_diff>
--- a/src/cv/~$cv.docx
+++ b/src/cv/~$cv.docx
@@ -114,7 +114,7 @@
                 <wp:positionV relativeFrom="paragraph">
                   <wp:posOffset>267970</wp:posOffset>
                 </wp:positionV>
-                <wp:extent cx="6633845" cy="22860"/>
+                <wp:extent cx="6634480" cy="23495"/>
                 <wp:effectExtent l="0" t="0" r="0" b="0"/>
                 <wp:wrapNone/>
                 <wp:docPr id="1" name="Group 1"/>
@@ -125,9 +125,9 @@
                       <wpg:grpSpPr>
                         <a:xfrm>
                           <a:off x="0" y="0"/>
-                          <a:ext cx="6633360" cy="22320"/>
+                          <a:ext cx="6633720" cy="23040"/>
                           <a:chOff x="571680" y="267840"/>
-                          <a:chExt cx="6633360" cy="22320"/>
+                          <a:chExt cx="6633720" cy="23040"/>
                         </a:xfrm>
                       </wpg:grpSpPr>
                       <wps:wsp>
@@ -135,7 +135,7 @@
                         <wps:spPr>
                           <a:xfrm>
                             <a:off x="0" y="0"/>
-                            <a:ext cx="6631920" cy="22320"/>
+                            <a:ext cx="6632640" cy="23040"/>
                           </a:xfrm>
                           <a:custGeom>
                             <a:avLst/>
@@ -194,8 +194,8 @@
                         <wps:cNvSpPr/>
                         <wps:spPr>
                           <a:xfrm>
-                            <a:off x="6631920" y="0"/>
-                            <a:ext cx="1440" cy="1440"/>
+                            <a:off x="6633360" y="0"/>
+                            <a:ext cx="720" cy="720"/>
                           </a:xfrm>
                           <a:custGeom>
                             <a:avLst/>
@@ -243,7 +243,7 @@
                         <wps:spPr>
                           <a:xfrm>
                             <a:off x="0" y="0"/>
-                            <a:ext cx="6633360" cy="19800"/>
+                            <a:ext cx="6633720" cy="20160"/>
                           </a:xfrm>
                           <a:custGeom>
                             <a:avLst/>
@@ -306,8 +306,8 @@
                         <wps:cNvSpPr/>
                         <wps:spPr>
                           <a:xfrm>
-                            <a:off x="6631920" y="3240"/>
-                            <a:ext cx="1440" cy="16560"/>
+                            <a:off x="6633360" y="3240"/>
+                            <a:ext cx="720" cy="17280"/>
                           </a:xfrm>
                           <a:custGeom>
                             <a:avLst/>
@@ -354,8 +354,8 @@
                         <wps:cNvSpPr/>
                         <wps:spPr>
                           <a:xfrm>
-                            <a:off x="0" y="20880"/>
-                            <a:ext cx="1440" cy="1440"/>
+                            <a:off x="0" y="22320"/>
+                            <a:ext cx="720" cy="720"/>
                           </a:xfrm>
                           <a:custGeom>
                             <a:avLst/>
@@ -402,8 +402,8 @@
                         <wps:cNvSpPr/>
                         <wps:spPr>
                           <a:xfrm>
-                            <a:off x="0" y="20880"/>
-                            <a:ext cx="6633360" cy="1440"/>
+                            <a:off x="0" y="22320"/>
+                            <a:ext cx="6633720" cy="720"/>
                           </a:xfrm>
                           <a:custGeom>
                             <a:avLst/>
@@ -457,7 +457,7 @@
           </mc:Choice>
           <mc:Fallback>
             <w:pict>
-              <v:group id="shape_0" alt="Group 1" style="position:absolute;margin-left:45pt;margin-top:21.1pt;width:522.3pt;height:1.75pt" coordorigin="900,422" coordsize="10446,35"/>
+              <v:group id="shape_0" alt="Group 1" style="position:absolute;margin-left:45pt;margin-top:21.1pt;width:522.4pt;height:1.8pt" coordorigin="900,422" coordsize="10448,36"/>
             </w:pict>
           </mc:Fallback>
         </mc:AlternateContent>
@@ -568,7 +568,7 @@
     </w:p>
     <w:p>
       <w:pPr>
-        <w:pStyle w:val="Cuerpodetexto"/>
+        <w:pStyle w:val="Ttulo3"/>
         <w:spacing w:before="84" w:after="0"/>
         <w:ind w:left="0" w:right="0" w:hanging="0"/>
         <w:rPr>
@@ -578,24 +578,26 @@
       <w:r>
         <w:rPr>
           <w:rStyle w:val="Destaquemayor"/>
+          <w:b/>
         </w:rPr>
         <w:t>Perfil Profesional</w:t>
       </w:r>
-      <w:r>
-        <w:rPr/>
-        <w:br/>
-        <w:t>Tecnólogo en Desarrollo de Software con experiencia en desarrollo Backend (TypeScript, JavaScript, Java) y Frontend (JavaScript), y manejo de bases de datos SQL y NoSQL. Habilidades en análisis de datos con Python, pruebas de software, y gestión de contenedores con Docker. Familiarizado con Linux y servicios en la nube (AWS, Digital Ocean). Especializado en metodologías ágiles como Scrum y flujos de CI/CD para optimizar la entrega de proyectos.</w:t>
-      </w:r>
-    </w:p>
-    <w:p>
-      <w:pPr>
-        <w:pStyle w:val="Lneahorizontal"/>
-        <w:rPr>
-          <w:sz w:val="22"/>
-        </w:rPr>
-      </w:pPr>
-      <w:r>
-        <w:rPr/>
+    </w:p>
+    <w:p>
+      <w:pPr>
+        <w:pStyle w:val="Cuerpodetexto"/>
+        <w:spacing w:before="29" w:after="283"/>
+        <w:rPr>
+          <w:sz w:val="22"/>
+        </w:rPr>
+      </w:pPr>
+      <w:r>
+        <w:rPr/>
+        <w:t xml:space="preserve">       </w:t>
+      </w:r>
+      <w:r>
+        <w:rPr/>
+        <w:t>Tecnólogo en Desarrollo de Software con experiencia en Backend (TypeScript, JavaScript, Java) y Frontend (JavaScript), bases de datos SQL y NoSQL, y análisis de datos con Python. Familiarizado con Docker, Linux, AWS, y DigitalOcean. Habilidades en metodologías ágiles (Scrum) y flujos CI/CD para optimización de entregas.</w:t>
       </w:r>
     </w:p>
     <w:p>
@@ -613,6 +615,199 @@
         </w:rPr>
         <w:tab/>
         <w:t>Experiencia Profesional</w:t>
+      </w:r>
+    </w:p>
+    <w:p>
+      <w:pPr>
+        <w:pStyle w:val="Cuerpodetexto"/>
+        <w:spacing w:before="29" w:after="283"/>
+        <w:rPr>
+          <w:sz w:val="22"/>
+        </w:rPr>
+      </w:pPr>
+      <w:r>
+        <w:rPr>
+          <w:rStyle w:val="Destaquemayor"/>
+        </w:rPr>
+        <w:tab/>
+        <w:t>Desarrollador Freelance | ALFANETWORKS</w:t>
+      </w:r>
+      <w:r>
+        <w:rPr/>
+        <w:t xml:space="preserve"> </w:t>
+      </w:r>
+      <w:r>
+        <w:rPr>
+          <w:rStyle w:val="Destacado"/>
+        </w:rPr>
+        <w:t>(Jul 2024 - Actualidad)</w:t>
+      </w:r>
+      <w:r>
+        <w:rPr/>
+        <w:br/>
+        <w:t>Desarrollador activo en proyectos de software, trabajando como programador freelance en la creación de soluciones tecnológicas para la empresa.</w:t>
+      </w:r>
+    </w:p>
+    <w:p>
+      <w:pPr>
+        <w:pStyle w:val="Cuerpodetexto"/>
+        <w:spacing w:before="29" w:after="283"/>
+        <w:rPr>
+          <w:sz w:val="22"/>
+        </w:rPr>
+      </w:pPr>
+      <w:r>
+        <w:rPr>
+          <w:rStyle w:val="Destaquemayor"/>
+        </w:rPr>
+        <w:tab/>
+        <w:t>Software Developer | Tecos - Restaurant</w:t>
+      </w:r>
+      <w:r>
+        <w:rPr/>
+        <w:t xml:space="preserve"> </w:t>
+      </w:r>
+      <w:r>
+        <w:rPr>
+          <w:rStyle w:val="Destacado"/>
+        </w:rPr>
+        <w:t>(Remoto, Part-time, Mar - Abr 2024)</w:t>
+      </w:r>
+      <w:r>
+        <w:rPr/>
+        <w:br/>
+        <w:t>Desarrollé medidas de seguridad (encriptación de datos) y colaboré bajo metodología Scrum para mejorar la estructura de un sistema de gestión de restaurantes.</w:t>
+        <w:br/>
+      </w:r>
+      <w:hyperlink r:id="rId3" w:tgtFrame="_new">
+        <w:r>
+          <w:rPr>
+            <w:rStyle w:val="EnlacedeInternet"/>
+          </w:rPr>
+          <w:t>GitHub</w:t>
+        </w:r>
+      </w:hyperlink>
+    </w:p>
+    <w:p>
+      <w:pPr>
+        <w:pStyle w:val="Cuerpodetexto"/>
+        <w:spacing w:before="29" w:after="283"/>
+        <w:rPr>
+          <w:sz w:val="22"/>
+        </w:rPr>
+      </w:pPr>
+      <w:r>
+        <w:rPr>
+          <w:rStyle w:val="Destaquemayor"/>
+        </w:rPr>
+        <w:tab/>
+        <w:t>Software Developer | VmOnClick Datacenter</w:t>
+      </w:r>
+      <w:r>
+        <w:rPr/>
+        <w:t xml:space="preserve"> </w:t>
+      </w:r>
+      <w:r>
+        <w:rPr>
+          <w:rStyle w:val="Destacado"/>
+        </w:rPr>
+        <w:t>(Presencial, Part-time, Abr - Jun 2024)</w:t>
+      </w:r>
+      <w:r>
+        <w:rPr/>
+        <w:br/>
+        <w:t>Implementé autenticación JWT y Auth0, configuré Apache Cassandra, y desarrollé interfaces gráficas. Automatización de imágenes ISO con Bash scripts.</w:t>
+        <w:br/>
+      </w:r>
+      <w:hyperlink r:id="rId4" w:tgtFrame="_new">
+        <w:r>
+          <w:rPr>
+            <w:rStyle w:val="EnlacedeInternet"/>
+          </w:rPr>
+          <w:t>GitHub</w:t>
+        </w:r>
+      </w:hyperlink>
+    </w:p>
+    <w:p>
+      <w:pPr>
+        <w:pStyle w:val="Cuerpodetexto"/>
+        <w:spacing w:before="29" w:after="283"/>
+        <w:rPr>
+          <w:sz w:val="22"/>
+        </w:rPr>
+      </w:pPr>
+      <w:r>
+        <w:rPr>
+          <w:rStyle w:val="Destaquemayor"/>
+        </w:rPr>
+        <w:tab/>
+        <w:t>Independent Developer | Plataforma de Venta de Boletos de Lotería</w:t>
+      </w:r>
+      <w:r>
+        <w:rPr/>
+        <w:t xml:space="preserve"> </w:t>
+      </w:r>
+      <w:r>
+        <w:rPr>
+          <w:rStyle w:val="Destacado"/>
+        </w:rPr>
+        <w:t>(Remoto, Abr - Oct 2024)</w:t>
+      </w:r>
+      <w:r>
+        <w:rPr/>
+        <w:br/>
+        <w:t>Desarrollé una plataforma de venta de boletos de lotería utilizando Next.js (backend y frontend), con funciones de autenticación y manejo de transacciones.</w:t>
+        <w:br/>
+      </w:r>
+      <w:hyperlink r:id="rId5" w:tgtFrame="_new">
+        <w:r>
+          <w:rPr>
+            <w:rStyle w:val="EnlacedeInternet"/>
+          </w:rPr>
+          <w:t>GitHub</w:t>
+        </w:r>
+      </w:hyperlink>
+    </w:p>
+    <w:p>
+      <w:pPr>
+        <w:pStyle w:val="Cuerpodetexto"/>
+        <w:spacing w:before="29" w:after="283"/>
+        <w:jc w:val="left"/>
+        <w:rPr>
+          <w:sz w:val="22"/>
+        </w:rPr>
+      </w:pPr>
+      <w:r>
+        <w:rPr/>
+      </w:r>
+    </w:p>
+    <w:p>
+      <w:pPr>
+        <w:pStyle w:val="Lneahorizontal"/>
+        <w:rPr>
+          <w:sz w:val="22"/>
+        </w:rPr>
+      </w:pPr>
+      <w:r>
+        <w:rPr>
+          <w:sz w:val="22"/>
+        </w:rPr>
+      </w:r>
+    </w:p>
+    <w:p>
+      <w:pPr>
+        <w:pStyle w:val="Cuerpodetexto"/>
+        <w:spacing w:before="29" w:after="283"/>
+        <w:rPr>
+          <w:sz w:val="22"/>
+        </w:rPr>
+      </w:pPr>
+      <w:r>
+        <w:rPr>
+          <w:rStyle w:val="Destaquemayor"/>
+        </w:rPr>
+        <w:tab/>
+        <w:t>Habilidades Técnicas</w:t>
       </w:r>
     </w:p>
     <w:p>
@@ -626,7 +821,6 @@
           <w:tab w:val="clear" w:pos="720"/>
           <w:tab w:val="left" w:pos="0" w:leader="none"/>
         </w:tabs>
-        <w:spacing w:before="29" w:after="283"/>
         <w:ind w:left="707" w:right="0" w:hanging="643"/>
         <w:rPr>
           <w:sz w:val="22"/>
@@ -636,34 +830,11 @@
         <w:rPr>
           <w:rStyle w:val="Destaquemayor"/>
         </w:rPr>
-        <w:t>Software Developer | Tecos - Restaurant</w:t>
-      </w:r>
-      <w:r>
-        <w:rPr/>
-        <w:t xml:space="preserve"> </w:t>
-      </w:r>
-      <w:r>
-        <w:rPr>
-          <w:rStyle w:val="Destacado"/>
-        </w:rPr>
-        <w:t>(Remoto, Part-time, Mar - Abr 2024)</w:t>
-      </w:r>
-      <w:r>
-        <w:rPr/>
-        <w:br/>
-        <w:t xml:space="preserve">Colaboré en un equipo bajo metodología Scrum, redacté historias de usuarios y desarrollé medidas de seguridad en rutas y encriptación de datos sensibles, promoviendo un entorno seguro y organizado </w:t>
-      </w:r>
-      <w:hyperlink r:id="rId3">
-        <w:r>
-          <w:rPr>
-            <w:rStyle w:val="EnlacedeInternet"/>
-          </w:rPr>
-          <w:t>https://github.com/julian98789/Tecos</w:t>
-        </w:r>
-      </w:hyperlink>
-      <w:r>
-        <w:rPr/>
-        <w:t>.</w:t>
+        <w:t>Lenguajes de Programación:</w:t>
+      </w:r>
+      <w:r>
+        <w:rPr/>
+        <w:t xml:space="preserve"> JavaScript, TypeScript, Java, Python, C++</w:t>
       </w:r>
     </w:p>
     <w:p>
@@ -677,7 +848,6 @@
           <w:tab w:val="clear" w:pos="720"/>
           <w:tab w:val="left" w:pos="0" w:leader="none"/>
         </w:tabs>
-        <w:spacing w:before="29" w:after="283"/>
         <w:ind w:left="707" w:right="0" w:hanging="643"/>
         <w:rPr>
           <w:sz w:val="22"/>
@@ -687,34 +857,11 @@
         <w:rPr>
           <w:rStyle w:val="Destaquemayor"/>
         </w:rPr>
-        <w:t>Software Developer | VmOnClick Datacenter</w:t>
-      </w:r>
-      <w:r>
-        <w:rPr/>
-        <w:t xml:space="preserve"> </w:t>
-      </w:r>
-      <w:r>
-        <w:rPr>
-          <w:rStyle w:val="Destacado"/>
-        </w:rPr>
-        <w:t>(Presencial, Part-time, Abr - Jun 2024)</w:t>
-      </w:r>
-      <w:r>
-        <w:rPr/>
-        <w:br/>
-        <w:t xml:space="preserve">Implementé autenticación JWT y Auth0, configuré Apache Cassandra y desarrollé interfaces gráficas. Automatización y personalización de imágenes ISO con Bash scripts. Desarrollo de VPS con VirtualBox y terminal streaming con Apache Guacamole </w:t>
-      </w:r>
-      <w:hyperlink r:id="rId4">
-        <w:r>
-          <w:rPr>
-            <w:rStyle w:val="EnlacedeInternet"/>
-          </w:rPr>
-          <w:t>https://github.com/GhostRiderDev/VMonClick</w:t>
-        </w:r>
-      </w:hyperlink>
-      <w:r>
-        <w:rPr/>
-        <w:t>.</w:t>
+        <w:t>Frameworks y Librerías:</w:t>
+      </w:r>
+      <w:r>
+        <w:rPr/>
+        <w:t xml:space="preserve"> React, NestJS, Express, Next, Jest, Scikit Learn, TailwindCSS, Swagger</w:t>
       </w:r>
     </w:p>
     <w:p>
@@ -722,13 +869,12 @@
         <w:pStyle w:val="Cuerpodetexto"/>
         <w:numPr>
           <w:ilvl w:val="0"/>
-          <w:numId w:val="5"/>
+          <w:numId w:val="1"/>
         </w:numPr>
         <w:tabs>
           <w:tab w:val="clear" w:pos="720"/>
           <w:tab w:val="left" w:pos="0" w:leader="none"/>
         </w:tabs>
-        <w:spacing w:before="29" w:after="283"/>
         <w:ind w:left="707" w:right="0" w:hanging="643"/>
         <w:rPr>
           <w:sz w:val="22"/>
@@ -738,34 +884,11 @@
         <w:rPr>
           <w:rStyle w:val="Destaquemayor"/>
         </w:rPr>
-        <w:t>Independent Developer  | Plataforma de Venta de Boletos de Lotería</w:t>
-      </w:r>
-      <w:r>
-        <w:rPr/>
-        <w:t xml:space="preserve"> </w:t>
-      </w:r>
-      <w:r>
-        <w:rPr>
-          <w:rStyle w:val="Destacado"/>
-        </w:rPr>
-        <w:t>(Remoto, Apr - Oct 2024)</w:t>
-      </w:r>
-      <w:r>
-        <w:rPr/>
-        <w:br/>
-        <w:t xml:space="preserve">Creación desde cero de una plataforma para venta de boletos de lotería, utilizando Next.js tanto para el backend como el frontend. Encargado del desarrollo completo, implementando funciones de autenticación, manejo de transacciones y optimización de la experiencia del usuario en el proceso de compra </w:t>
-      </w:r>
-      <w:hyperlink r:id="rId5">
-        <w:r>
-          <w:rPr>
-            <w:rStyle w:val="EnlacedeInternet"/>
-          </w:rPr>
-          <w:t>https://github.com/KeniBeck/Pizarras</w:t>
-        </w:r>
-      </w:hyperlink>
-      <w:r>
-        <w:rPr/>
-        <w:t>.</w:t>
+        <w:t>Bases de Datos:</w:t>
+      </w:r>
+      <w:r>
+        <w:rPr/>
+        <w:t xml:space="preserve"> PostgreSQL, MongoDB, Cassandra, Prisma</w:t>
       </w:r>
     </w:p>
     <w:p>
@@ -773,27 +896,54 @@
         <w:pStyle w:val="Cuerpodetexto"/>
         <w:numPr>
           <w:ilvl w:val="0"/>
-          <w:numId w:val="0"/>
+          <w:numId w:val="1"/>
         </w:numPr>
+        <w:tabs>
+          <w:tab w:val="clear" w:pos="720"/>
+          <w:tab w:val="left" w:pos="0" w:leader="none"/>
+        </w:tabs>
+        <w:ind w:left="707" w:right="0" w:hanging="643"/>
+        <w:rPr>
+          <w:sz w:val="22"/>
+        </w:rPr>
+      </w:pPr>
+      <w:r>
+        <w:rPr>
+          <w:rStyle w:val="Destaquemayor"/>
+        </w:rPr>
+        <w:t>Herramientas:</w:t>
+      </w:r>
+      <w:r>
+        <w:rPr/>
+        <w:t xml:space="preserve"> Git, Docker, Kubernetes, Jira, Postman</w:t>
+      </w:r>
+    </w:p>
+    <w:p>
+      <w:pPr>
+        <w:pStyle w:val="Cuerpodetexto"/>
+        <w:numPr>
+          <w:ilvl w:val="0"/>
+          <w:numId w:val="1"/>
+        </w:numPr>
+        <w:tabs>
+          <w:tab w:val="clear" w:pos="720"/>
+          <w:tab w:val="left" w:pos="0" w:leader="none"/>
+        </w:tabs>
         <w:spacing w:before="29" w:after="283"/>
-        <w:ind w:left="347" w:right="0" w:hanging="0"/>
-        <w:rPr>
-          <w:sz w:val="22"/>
-        </w:rPr>
-      </w:pPr>
-      <w:r>
-        <w:rPr/>
-      </w:r>
-    </w:p>
-    <w:p>
-      <w:pPr>
-        <w:pStyle w:val="Lneahorizontal"/>
-        <w:rPr>
-          <w:sz w:val="22"/>
-        </w:rPr>
-      </w:pPr>
-      <w:r>
-        <w:rPr/>
+        <w:ind w:left="707" w:right="0" w:hanging="643"/>
+        <w:rPr>
+          <w:sz w:val="22"/>
+        </w:rPr>
+      </w:pPr>
+      <w:r>
+        <w:rPr>
+          <w:rStyle w:val="Destaquemayor"/>
+        </w:rPr>
+        <w:t>Metodologías:</w:t>
+      </w:r>
+      <w:r>
+        <w:rPr/>
+        <w:t xml:space="preserve"> Scrum, Agile, CI/CD</w:t>
       </w:r>
     </w:p>
     <w:p>
@@ -809,7 +959,41 @@
           <w:rStyle w:val="Destaquemayor"/>
         </w:rPr>
         <w:tab/>
-        <w:t>Habilidades Técnicas</w:t>
+        <w:t>Habilidades Blandas</w:t>
+      </w:r>
+      <w:r>
+        <w:rPr/>
+        <w:br/>
+        <w:t>Pensamiento analítico, adaptabilidad, toma de decisiones, orientación al cliente, y trabajo en equipo.</w:t>
+      </w:r>
+    </w:p>
+    <w:p>
+      <w:pPr>
+        <w:pStyle w:val="Lneahorizontal"/>
+        <w:rPr>
+          <w:sz w:val="22"/>
+        </w:rPr>
+      </w:pPr>
+      <w:r>
+        <w:rPr>
+          <w:sz w:val="22"/>
+        </w:rPr>
+      </w:r>
+    </w:p>
+    <w:p>
+      <w:pPr>
+        <w:pStyle w:val="Cuerpodetexto"/>
+        <w:spacing w:before="29" w:after="283"/>
+        <w:rPr>
+          <w:sz w:val="22"/>
+        </w:rPr>
+      </w:pPr>
+      <w:r>
+        <w:rPr>
+          <w:rStyle w:val="Destaquemayor"/>
+        </w:rPr>
+        <w:tab/>
+        <w:t>Educación</w:t>
       </w:r>
     </w:p>
     <w:p>
@@ -832,11 +1016,17 @@
         <w:rPr>
           <w:rStyle w:val="Destaquemayor"/>
         </w:rPr>
-        <w:t>Lenguajes de Programación:</w:t>
-      </w:r>
-      <w:r>
-        <w:rPr/>
-        <w:t xml:space="preserve"> JavaScript, TypeScript, Java, Python, C++</w:t>
+        <w:t>Tecnólogo en Desarrollo de Software</w:t>
+      </w:r>
+      <w:r>
+        <w:rPr/>
+        <w:t xml:space="preserve">, Apartadó, Colombia </w:t>
+      </w:r>
+      <w:r>
+        <w:rPr>
+          <w:rStyle w:val="Destacado"/>
+        </w:rPr>
+        <w:t>(2022 - Actual)</w:t>
       </w:r>
     </w:p>
     <w:p>
@@ -850,87 +1040,6 @@
           <w:tab w:val="clear" w:pos="720"/>
           <w:tab w:val="left" w:pos="0" w:leader="none"/>
         </w:tabs>
-        <w:ind w:left="707" w:right="0" w:hanging="643"/>
-        <w:rPr>
-          <w:sz w:val="22"/>
-        </w:rPr>
-      </w:pPr>
-      <w:r>
-        <w:rPr>
-          <w:rStyle w:val="Destaquemayor"/>
-        </w:rPr>
-        <w:t>Frameworks y Librerías:</w:t>
-      </w:r>
-      <w:r>
-        <w:rPr/>
-        <w:t xml:space="preserve"> React, NestJS, Express, Next, Jest, Scikit Learn, TailwindCSS, Swagger</w:t>
-      </w:r>
-    </w:p>
-    <w:p>
-      <w:pPr>
-        <w:pStyle w:val="Cuerpodetexto"/>
-        <w:numPr>
-          <w:ilvl w:val="0"/>
-          <w:numId w:val="2"/>
-        </w:numPr>
-        <w:tabs>
-          <w:tab w:val="clear" w:pos="720"/>
-          <w:tab w:val="left" w:pos="0" w:leader="none"/>
-        </w:tabs>
-        <w:ind w:left="707" w:right="0" w:hanging="643"/>
-        <w:rPr>
-          <w:sz w:val="22"/>
-        </w:rPr>
-      </w:pPr>
-      <w:r>
-        <w:rPr>
-          <w:rStyle w:val="Destaquemayor"/>
-        </w:rPr>
-        <w:t>Bases de Datos:</w:t>
-      </w:r>
-      <w:r>
-        <w:rPr/>
-        <w:t xml:space="preserve"> PostgreSQL, MongoDB, Cassandra, Prisma</w:t>
-      </w:r>
-    </w:p>
-    <w:p>
-      <w:pPr>
-        <w:pStyle w:val="Cuerpodetexto"/>
-        <w:numPr>
-          <w:ilvl w:val="0"/>
-          <w:numId w:val="2"/>
-        </w:numPr>
-        <w:tabs>
-          <w:tab w:val="clear" w:pos="720"/>
-          <w:tab w:val="left" w:pos="0" w:leader="none"/>
-        </w:tabs>
-        <w:ind w:left="707" w:right="0" w:hanging="643"/>
-        <w:rPr>
-          <w:sz w:val="22"/>
-        </w:rPr>
-      </w:pPr>
-      <w:r>
-        <w:rPr>
-          <w:rStyle w:val="Destaquemayor"/>
-        </w:rPr>
-        <w:t>Herramientas:</w:t>
-      </w:r>
-      <w:r>
-        <w:rPr/>
-        <w:t xml:space="preserve"> Git, Docker, Kubernetes, Jira, Postman</w:t>
-      </w:r>
-    </w:p>
-    <w:p>
-      <w:pPr>
-        <w:pStyle w:val="Cuerpodetexto"/>
-        <w:numPr>
-          <w:ilvl w:val="0"/>
-          <w:numId w:val="2"/>
-        </w:numPr>
-        <w:tabs>
-          <w:tab w:val="clear" w:pos="720"/>
-          <w:tab w:val="left" w:pos="0" w:leader="none"/>
-        </w:tabs>
         <w:spacing w:before="29" w:after="283"/>
         <w:ind w:left="707" w:right="0" w:hanging="643"/>
         <w:rPr>
@@ -941,11 +1050,17 @@
         <w:rPr>
           <w:rStyle w:val="Destaquemayor"/>
         </w:rPr>
-        <w:t>Metodologías:</w:t>
-      </w:r>
-      <w:r>
-        <w:rPr/>
-        <w:t xml:space="preserve"> Scrum, Agile, CI/CD</w:t>
+        <w:t>Bachiller Escolar</w:t>
+      </w:r>
+      <w:r>
+        <w:rPr/>
+        <w:t xml:space="preserve">, IE Cadena Las Playas, Apartadó </w:t>
+      </w:r>
+      <w:r>
+        <w:rPr>
+          <w:rStyle w:val="Destacado"/>
+        </w:rPr>
+        <w:t>(2009 - 2020)</w:t>
       </w:r>
     </w:p>
     <w:p>
@@ -961,39 +1076,7 @@
           <w:rStyle w:val="Destaquemayor"/>
         </w:rPr>
         <w:tab/>
-        <w:t>Habilidades Blandas</w:t>
-      </w:r>
-      <w:r>
-        <w:rPr/>
-        <w:br/>
-        <w:t>Pensamiento analítico, adaptabilidad, toma de decisiones, orientación al cliente, y trabajo en equipo.</w:t>
-      </w:r>
-    </w:p>
-    <w:p>
-      <w:pPr>
-        <w:pStyle w:val="Lneahorizontal"/>
-        <w:rPr>
-          <w:sz w:val="22"/>
-        </w:rPr>
-      </w:pPr>
-      <w:r>
-        <w:rPr/>
-      </w:r>
-    </w:p>
-    <w:p>
-      <w:pPr>
-        <w:pStyle w:val="Cuerpodetexto"/>
-        <w:spacing w:before="29" w:after="283"/>
-        <w:rPr>
-          <w:sz w:val="22"/>
-        </w:rPr>
-      </w:pPr>
-      <w:r>
-        <w:rPr>
-          <w:rStyle w:val="Destaquemayor"/>
-        </w:rPr>
-        <w:tab/>
-        <w:t>Educación</w:t>
+        <w:t>Idiomas</w:t>
       </w:r>
     </w:p>
     <w:p>
@@ -1013,20 +1096,8 @@
         </w:rPr>
       </w:pPr>
       <w:r>
-        <w:rPr>
-          <w:rStyle w:val="Destaquemayor"/>
-        </w:rPr>
-        <w:t>Tecnólogo en Desarrollo de Software</w:t>
-      </w:r>
-      <w:r>
-        <w:rPr/>
-        <w:t xml:space="preserve">, Apartadó, Colombia </w:t>
-      </w:r>
-      <w:r>
-        <w:rPr>
-          <w:rStyle w:val="Destacado"/>
-        </w:rPr>
-        <w:t>(2022 - Actual)</w:t>
+        <w:rPr/>
+        <w:t>Español (Nativo)</w:t>
       </w:r>
     </w:p>
     <w:p>
@@ -1047,92 +1118,8 @@
         </w:rPr>
       </w:pPr>
       <w:r>
-        <w:rPr>
-          <w:rStyle w:val="Destaquemayor"/>
-        </w:rPr>
-        <w:t>Bachiller Escolar</w:t>
-      </w:r>
-      <w:r>
-        <w:rPr/>
-        <w:t xml:space="preserve">, IE Cadena Las Playas, Apartadó </w:t>
-      </w:r>
-      <w:r>
-        <w:rPr>
-          <w:rStyle w:val="Destacado"/>
-        </w:rPr>
-        <w:t>(2009 - 2020)</w:t>
-      </w:r>
-    </w:p>
-    <w:p>
-      <w:pPr>
-        <w:pStyle w:val="Cuerpodetexto"/>
-        <w:spacing w:before="29" w:after="283"/>
-        <w:rPr>
-          <w:sz w:val="22"/>
-        </w:rPr>
-      </w:pPr>
-      <w:r>
-        <w:rPr>
-          <w:rStyle w:val="Destaquemayor"/>
-        </w:rPr>
-        <w:tab/>
-        <w:t>Idiomas</w:t>
-      </w:r>
-    </w:p>
-    <w:p>
-      <w:pPr>
-        <w:pStyle w:val="Cuerpodetexto"/>
-        <w:numPr>
-          <w:ilvl w:val="0"/>
-          <w:numId w:val="4"/>
-        </w:numPr>
-        <w:tabs>
-          <w:tab w:val="clear" w:pos="720"/>
-          <w:tab w:val="left" w:pos="0" w:leader="none"/>
-        </w:tabs>
-        <w:ind w:left="707" w:right="0" w:hanging="643"/>
-        <w:rPr>
-          <w:sz w:val="22"/>
-        </w:rPr>
-      </w:pPr>
-      <w:r>
-        <w:rPr/>
-        <w:t>Español (Nativo)</w:t>
-      </w:r>
-    </w:p>
-    <w:p>
-      <w:pPr>
-        <w:pStyle w:val="Cuerpodetexto"/>
-        <w:numPr>
-          <w:ilvl w:val="0"/>
-          <w:numId w:val="4"/>
-        </w:numPr>
-        <w:tabs>
-          <w:tab w:val="clear" w:pos="720"/>
-          <w:tab w:val="left" w:pos="0" w:leader="none"/>
-        </w:tabs>
-        <w:spacing w:before="29" w:after="283"/>
-        <w:ind w:left="707" w:right="0" w:hanging="643"/>
-        <w:rPr>
-          <w:sz w:val="22"/>
-        </w:rPr>
-      </w:pPr>
-      <w:r>
         <w:rPr/>
         <w:t>Inglés (Intermedio - B1)</w:t>
-      </w:r>
-    </w:p>
-    <w:p>
-      <w:pPr>
-        <w:pStyle w:val="Cuerpodetexto"/>
-        <w:spacing w:before="84" w:after="0"/>
-        <w:ind w:left="0" w:right="0" w:hanging="0"/>
-        <w:rPr>
-          <w:sz w:val="22"/>
-        </w:rPr>
-      </w:pPr>
-      <w:r>
-        <w:rPr/>
       </w:r>
     </w:p>
     <w:sectPr>
@@ -1564,280 +1551,6 @@
   <w:abstractNum w:abstractNumId="4">
     <w:lvl w:ilvl="0">
       <w:start w:val="1"/>
-      <w:numFmt w:val="bullet"/>
-      <w:lvlText w:val=""/>
-      <w:lvlJc w:val="left"/>
-      <w:pPr>
-        <w:tabs>
-          <w:tab w:val="num" w:pos="707"/>
-        </w:tabs>
-        <w:ind w:left="707" w:hanging="283"/>
-      </w:pPr>
-      <w:rPr>
-        <w:rFonts w:ascii="Symbol" w:hAnsi="Symbol" w:cs="Symbol" w:hint="default"/>
-      </w:rPr>
-    </w:lvl>
-    <w:lvl w:ilvl="1">
-      <w:start w:val="1"/>
-      <w:numFmt w:val="bullet"/>
-      <w:lvlText w:val=""/>
-      <w:lvlJc w:val="left"/>
-      <w:pPr>
-        <w:tabs>
-          <w:tab w:val="num" w:pos="1414"/>
-        </w:tabs>
-        <w:ind w:left="1414" w:hanging="283"/>
-      </w:pPr>
-      <w:rPr>
-        <w:rFonts w:ascii="Symbol" w:hAnsi="Symbol" w:cs="Symbol" w:hint="default"/>
-      </w:rPr>
-    </w:lvl>
-    <w:lvl w:ilvl="2">
-      <w:start w:val="1"/>
-      <w:numFmt w:val="bullet"/>
-      <w:lvlText w:val=""/>
-      <w:lvlJc w:val="left"/>
-      <w:pPr>
-        <w:tabs>
-          <w:tab w:val="num" w:pos="2121"/>
-        </w:tabs>
-        <w:ind w:left="2121" w:hanging="283"/>
-      </w:pPr>
-      <w:rPr>
-        <w:rFonts w:ascii="Symbol" w:hAnsi="Symbol" w:cs="Symbol" w:hint="default"/>
-      </w:rPr>
-    </w:lvl>
-    <w:lvl w:ilvl="3">
-      <w:start w:val="1"/>
-      <w:numFmt w:val="bullet"/>
-      <w:lvlText w:val=""/>
-      <w:lvlJc w:val="left"/>
-      <w:pPr>
-        <w:tabs>
-          <w:tab w:val="num" w:pos="2828"/>
-        </w:tabs>
-        <w:ind w:left="2828" w:hanging="283"/>
-      </w:pPr>
-      <w:rPr>
-        <w:rFonts w:ascii="Symbol" w:hAnsi="Symbol" w:cs="Symbol" w:hint="default"/>
-      </w:rPr>
-    </w:lvl>
-    <w:lvl w:ilvl="4">
-      <w:start w:val="1"/>
-      <w:numFmt w:val="bullet"/>
-      <w:lvlText w:val=""/>
-      <w:lvlJc w:val="left"/>
-      <w:pPr>
-        <w:tabs>
-          <w:tab w:val="num" w:pos="3535"/>
-        </w:tabs>
-        <w:ind w:left="3535" w:hanging="283"/>
-      </w:pPr>
-      <w:rPr>
-        <w:rFonts w:ascii="Symbol" w:hAnsi="Symbol" w:cs="Symbol" w:hint="default"/>
-      </w:rPr>
-    </w:lvl>
-    <w:lvl w:ilvl="5">
-      <w:start w:val="1"/>
-      <w:numFmt w:val="bullet"/>
-      <w:lvlText w:val=""/>
-      <w:lvlJc w:val="left"/>
-      <w:pPr>
-        <w:tabs>
-          <w:tab w:val="num" w:pos="4242"/>
-        </w:tabs>
-        <w:ind w:left="4242" w:hanging="283"/>
-      </w:pPr>
-      <w:rPr>
-        <w:rFonts w:ascii="Symbol" w:hAnsi="Symbol" w:cs="Symbol" w:hint="default"/>
-      </w:rPr>
-    </w:lvl>
-    <w:lvl w:ilvl="6">
-      <w:start w:val="1"/>
-      <w:numFmt w:val="bullet"/>
-      <w:lvlText w:val=""/>
-      <w:lvlJc w:val="left"/>
-      <w:pPr>
-        <w:tabs>
-          <w:tab w:val="num" w:pos="4949"/>
-        </w:tabs>
-        <w:ind w:left="4949" w:hanging="283"/>
-      </w:pPr>
-      <w:rPr>
-        <w:rFonts w:ascii="Symbol" w:hAnsi="Symbol" w:cs="Symbol" w:hint="default"/>
-      </w:rPr>
-    </w:lvl>
-    <w:lvl w:ilvl="7">
-      <w:start w:val="1"/>
-      <w:numFmt w:val="bullet"/>
-      <w:lvlText w:val=""/>
-      <w:lvlJc w:val="left"/>
-      <w:pPr>
-        <w:tabs>
-          <w:tab w:val="num" w:pos="5656"/>
-        </w:tabs>
-        <w:ind w:left="5656" w:hanging="283"/>
-      </w:pPr>
-      <w:rPr>
-        <w:rFonts w:ascii="Symbol" w:hAnsi="Symbol" w:cs="Symbol" w:hint="default"/>
-      </w:rPr>
-    </w:lvl>
-    <w:lvl w:ilvl="8">
-      <w:start w:val="1"/>
-      <w:numFmt w:val="bullet"/>
-      <w:lvlText w:val=""/>
-      <w:lvlJc w:val="left"/>
-      <w:pPr>
-        <w:tabs>
-          <w:tab w:val="num" w:pos="6363"/>
-        </w:tabs>
-        <w:ind w:left="6363" w:hanging="283"/>
-      </w:pPr>
-      <w:rPr>
-        <w:rFonts w:ascii="Symbol" w:hAnsi="Symbol" w:cs="Symbol" w:hint="default"/>
-      </w:rPr>
-    </w:lvl>
-  </w:abstractNum>
-  <w:abstractNum w:abstractNumId="5">
-    <w:lvl w:ilvl="0">
-      <w:start w:val="1"/>
-      <w:numFmt w:val="bullet"/>
-      <w:lvlText w:val=""/>
-      <w:lvlJc w:val="left"/>
-      <w:pPr>
-        <w:tabs>
-          <w:tab w:val="num" w:pos="707"/>
-        </w:tabs>
-        <w:ind w:left="707" w:hanging="283"/>
-      </w:pPr>
-      <w:rPr>
-        <w:rFonts w:ascii="Symbol" w:hAnsi="Symbol" w:cs="Symbol" w:hint="default"/>
-      </w:rPr>
-    </w:lvl>
-    <w:lvl w:ilvl="1">
-      <w:start w:val="1"/>
-      <w:numFmt w:val="bullet"/>
-      <w:lvlText w:val=""/>
-      <w:lvlJc w:val="left"/>
-      <w:pPr>
-        <w:tabs>
-          <w:tab w:val="num" w:pos="1414"/>
-        </w:tabs>
-        <w:ind w:left="1414" w:hanging="283"/>
-      </w:pPr>
-      <w:rPr>
-        <w:rFonts w:ascii="Symbol" w:hAnsi="Symbol" w:cs="Symbol" w:hint="default"/>
-      </w:rPr>
-    </w:lvl>
-    <w:lvl w:ilvl="2">
-      <w:start w:val="1"/>
-      <w:numFmt w:val="bullet"/>
-      <w:lvlText w:val=""/>
-      <w:lvlJc w:val="left"/>
-      <w:pPr>
-        <w:tabs>
-          <w:tab w:val="num" w:pos="2121"/>
-        </w:tabs>
-        <w:ind w:left="2121" w:hanging="283"/>
-      </w:pPr>
-      <w:rPr>
-        <w:rFonts w:ascii="Symbol" w:hAnsi="Symbol" w:cs="Symbol" w:hint="default"/>
-      </w:rPr>
-    </w:lvl>
-    <w:lvl w:ilvl="3">
-      <w:start w:val="1"/>
-      <w:numFmt w:val="bullet"/>
-      <w:lvlText w:val=""/>
-      <w:lvlJc w:val="left"/>
-      <w:pPr>
-        <w:tabs>
-          <w:tab w:val="num" w:pos="2828"/>
-        </w:tabs>
-        <w:ind w:left="2828" w:hanging="283"/>
-      </w:pPr>
-      <w:rPr>
-        <w:rFonts w:ascii="Symbol" w:hAnsi="Symbol" w:cs="Symbol" w:hint="default"/>
-      </w:rPr>
-    </w:lvl>
-    <w:lvl w:ilvl="4">
-      <w:start w:val="1"/>
-      <w:numFmt w:val="bullet"/>
-      <w:lvlText w:val=""/>
-      <w:lvlJc w:val="left"/>
-      <w:pPr>
-        <w:tabs>
-          <w:tab w:val="num" w:pos="3535"/>
-        </w:tabs>
-        <w:ind w:left="3535" w:hanging="283"/>
-      </w:pPr>
-      <w:rPr>
-        <w:rFonts w:ascii="Symbol" w:hAnsi="Symbol" w:cs="Symbol" w:hint="default"/>
-      </w:rPr>
-    </w:lvl>
-    <w:lvl w:ilvl="5">
-      <w:start w:val="1"/>
-      <w:numFmt w:val="bullet"/>
-      <w:lvlText w:val=""/>
-      <w:lvlJc w:val="left"/>
-      <w:pPr>
-        <w:tabs>
-          <w:tab w:val="num" w:pos="4242"/>
-        </w:tabs>
-        <w:ind w:left="4242" w:hanging="283"/>
-      </w:pPr>
-      <w:rPr>
-        <w:rFonts w:ascii="Symbol" w:hAnsi="Symbol" w:cs="Symbol" w:hint="default"/>
-      </w:rPr>
-    </w:lvl>
-    <w:lvl w:ilvl="6">
-      <w:start w:val="1"/>
-      <w:numFmt w:val="bullet"/>
-      <w:lvlText w:val=""/>
-      <w:lvlJc w:val="left"/>
-      <w:pPr>
-        <w:tabs>
-          <w:tab w:val="num" w:pos="4949"/>
-        </w:tabs>
-        <w:ind w:left="4949" w:hanging="283"/>
-      </w:pPr>
-      <w:rPr>
-        <w:rFonts w:ascii="Symbol" w:hAnsi="Symbol" w:cs="Symbol" w:hint="default"/>
-      </w:rPr>
-    </w:lvl>
-    <w:lvl w:ilvl="7">
-      <w:start w:val="1"/>
-      <w:numFmt w:val="bullet"/>
-      <w:lvlText w:val=""/>
-      <w:lvlJc w:val="left"/>
-      <w:pPr>
-        <w:tabs>
-          <w:tab w:val="num" w:pos="5656"/>
-        </w:tabs>
-        <w:ind w:left="5656" w:hanging="283"/>
-      </w:pPr>
-      <w:rPr>
-        <w:rFonts w:ascii="Symbol" w:hAnsi="Symbol" w:cs="Symbol" w:hint="default"/>
-      </w:rPr>
-    </w:lvl>
-    <w:lvl w:ilvl="8">
-      <w:start w:val="1"/>
-      <w:numFmt w:val="bullet"/>
-      <w:lvlText w:val=""/>
-      <w:lvlJc w:val="left"/>
-      <w:pPr>
-        <w:tabs>
-          <w:tab w:val="num" w:pos="6363"/>
-        </w:tabs>
-        <w:ind w:left="6363" w:hanging="283"/>
-      </w:pPr>
-      <w:rPr>
-        <w:rFonts w:ascii="Symbol" w:hAnsi="Symbol" w:cs="Symbol" w:hint="default"/>
-      </w:rPr>
-    </w:lvl>
-  </w:abstractNum>
-  <w:abstractNum w:abstractNumId="6">
-    <w:lvl w:ilvl="0">
-      <w:start w:val="1"/>
       <w:numFmt w:val="none"/>
       <w:suff w:val="nothing"/>
       <w:lvlText w:val=""/>
@@ -1965,12 +1678,6 @@
   </w:num>
   <w:num w:numId="4">
     <w:abstractNumId w:val="4"/>
-  </w:num>
-  <w:num w:numId="5">
-    <w:abstractNumId w:val="5"/>
-  </w:num>
-  <w:num w:numId="6">
-    <w:abstractNumId w:val="6"/>
   </w:num>
 </w:numbering>
 </file>

</xml_diff>